<commit_message>
Signed-off-by: Juan Manuel Alvarez <juanm.alvarezc@udea.edu.co> Informe con diagrama de clases
</commit_message>
<xml_diff>
--- a/Informe Desafío II.docx
+++ b/Informe Desafío II.docx
@@ -1263,7 +1263,7 @@
           <w:lang w:eastAsia="es-CO"/>
           <w14:ligatures w14:val="none"/>
         </w:rPr>
-        <w:t>(No finalizado el diagrama, pronto estará en esta posición)</w:t>
+        <w:t>(diagrama de clases horizontal en la siguiente página)</w:t>
       </w:r>
     </w:p>
     <w:p>
@@ -1655,6 +1655,90 @@
           <w14:ligatures w14:val="none"/>
         </w:rPr>
       </w:pPr>
+    </w:p>
+    <w:p>
+      <w:pPr>
+        <w:spacing w:after="0" w:line="240" w:lineRule="auto"/>
+        <w:rPr>
+          <w:rFonts w:ascii="Times New Roman" w:eastAsia="Times New Roman" w:hAnsi="Times New Roman" w:cs="Times New Roman"/>
+          <w:i/>
+          <w:iCs/>
+          <w:kern w:val="0"/>
+          <w:sz w:val="24"/>
+          <w:szCs w:val="24"/>
+          <w:lang w:eastAsia="es-CO"/>
+          <w14:ligatures w14:val="none"/>
+        </w:rPr>
+      </w:pPr>
+    </w:p>
+    <w:p>
+      <w:pPr>
+        <w:spacing w:after="0" w:line="240" w:lineRule="auto"/>
+        <w:rPr>
+          <w:rFonts w:ascii="Times New Roman" w:eastAsia="Times New Roman" w:hAnsi="Times New Roman" w:cs="Times New Roman"/>
+          <w:i/>
+          <w:iCs/>
+          <w:kern w:val="0"/>
+          <w:sz w:val="24"/>
+          <w:szCs w:val="24"/>
+          <w:lang w:eastAsia="es-CO"/>
+          <w14:ligatures w14:val="none"/>
+        </w:rPr>
+      </w:pPr>
+      <w:r>
+        <w:rPr>
+          <w:rFonts w:ascii="Times New Roman" w:eastAsia="Times New Roman" w:hAnsi="Times New Roman" w:cs="Times New Roman"/>
+          <w:i/>
+          <w:iCs/>
+          <w:noProof/>
+          <w:kern w:val="0"/>
+          <w:sz w:val="24"/>
+          <w:szCs w:val="24"/>
+          <w:lang w:eastAsia="es-CO"/>
+        </w:rPr>
+        <w:lastRenderedPageBreak/>
+        <w:drawing>
+          <wp:inline distT="0" distB="0" distL="0" distR="0" wp14:anchorId="105F16F1" wp14:editId="25C32354">
+            <wp:extent cx="8461259" cy="5817611"/>
+            <wp:effectExtent l="7302" t="0" r="4763" b="4762"/>
+            <wp:docPr id="1387267523" name="Imagen 5"/>
+            <wp:cNvGraphicFramePr>
+              <a:graphicFrameLocks xmlns:a="http://schemas.openxmlformats.org/drawingml/2006/main" noChangeAspect="1"/>
+            </wp:cNvGraphicFramePr>
+            <a:graphic xmlns:a="http://schemas.openxmlformats.org/drawingml/2006/main">
+              <a:graphicData uri="http://schemas.openxmlformats.org/drawingml/2006/picture">
+                <pic:pic xmlns:pic="http://schemas.openxmlformats.org/drawingml/2006/picture">
+                  <pic:nvPicPr>
+                    <pic:cNvPr id="1387267523" name="Imagen 1387267523"/>
+                    <pic:cNvPicPr/>
+                  </pic:nvPicPr>
+                  <pic:blipFill>
+                    <a:blip r:embed="rId5">
+                      <a:extLst>
+                        <a:ext uri="{28A0092B-C50C-407E-A947-70E740481C1C}">
+                          <a14:useLocalDpi xmlns:a14="http://schemas.microsoft.com/office/drawing/2010/main" val="0"/>
+                        </a:ext>
+                      </a:extLst>
+                    </a:blip>
+                    <a:stretch>
+                      <a:fillRect/>
+                    </a:stretch>
+                  </pic:blipFill>
+                  <pic:spPr>
+                    <a:xfrm rot="5400000">
+                      <a:off x="0" y="0"/>
+                      <a:ext cx="8480032" cy="5830519"/>
+                    </a:xfrm>
+                    <a:prstGeom prst="rect">
+                      <a:avLst/>
+                    </a:prstGeom>
+                  </pic:spPr>
+                </pic:pic>
+              </a:graphicData>
+            </a:graphic>
+          </wp:inline>
+        </w:drawing>
+      </w:r>
     </w:p>
     <w:p>
       <w:pPr>
@@ -6847,7 +6931,6 @@
   <w:style w:type="character" w:default="1" w:styleId="Fuentedeprrafopredeter">
     <w:name w:val="Default Paragraph Font"/>
     <w:uiPriority w:val="1"/>
-    <w:semiHidden/>
     <w:unhideWhenUsed/>
   </w:style>
   <w:style w:type="table" w:default="1" w:styleId="Tablanormal">

</xml_diff>